<commit_message>
Update Problem_Set2_Bonilla, Niño, Manco & Paez.docx
</commit_message>
<xml_diff>
--- a/document/Problem_Set2_Bonilla, Niño, Manco & Paez.docx
+++ b/document/Problem_Set2_Bonilla, Niño, Manco & Paez.docx
@@ -3943,7 +3943,6 @@
     <w:p>
       <w:pPr>
         <w:spacing w:before="240"/>
-        <w:ind w:left="708" w:hanging="708"/>
         <w:jc w:val="both"/>
         <w:rPr>
           <w:lang w:val="es-CO"/>
@@ -4067,7 +4066,19 @@
         <w:rPr>
           <w:lang w:val="es-CO"/>
         </w:rPr>
-        <w:t xml:space="preserve"> de los datos totales. Por otro lado, la muestra de prueba corresponde únicamente a la localidad de Chapinero y abarca el </w:t>
+        <w:t xml:space="preserve"> de los datos totales. Por otro lado, la </w:t>
+      </w:r>
+      <w:r>
+        <w:rPr>
+          <w:lang w:val="es-CO"/>
+        </w:rPr>
+        <w:t>muestra</w:t>
+      </w:r>
+      <w:r>
+        <w:rPr>
+          <w:lang w:val="es-CO"/>
+        </w:rPr>
+        <w:t xml:space="preserve"> de prueba corresponde únicamente a la localidad de Chapinero y abarca el </w:t>
       </w:r>
       <w:r>
         <w:rPr>
@@ -9285,7 +9296,6 @@
               </w:rPr>
             </w:pPr>
             <w:proofErr w:type="spellStart"/>
-            <w:proofErr w:type="gramStart"/>
             <w:r>
               <w:rPr>
                 <w:rFonts w:eastAsia="Times New Roman" w:cs="Times New Roman"/>
@@ -9294,18 +9304,7 @@
                 <w:sz w:val="20"/>
                 <w:szCs w:val="20"/>
               </w:rPr>
-              <w:t>factor.n</w:t>
-            </w:r>
-            <w:proofErr w:type="gramEnd"/>
-            <w:r>
-              <w:rPr>
-                <w:rFonts w:eastAsia="Times New Roman" w:cs="Times New Roman"/>
-                <w:b/>
-                <w:color w:val="FFFFFF" w:themeColor="background1"/>
-                <w:sz w:val="20"/>
-                <w:szCs w:val="20"/>
-              </w:rPr>
-              <w:t>_unique</w:t>
+              <w:t>factor.n_unique</w:t>
             </w:r>
             <w:proofErr w:type="spellEnd"/>
           </w:p>
@@ -10511,7 +10510,6 @@
               </w:rPr>
             </w:pPr>
             <w:proofErr w:type="spellStart"/>
-            <w:proofErr w:type="gramStart"/>
             <w:r>
               <w:rPr>
                 <w:rFonts w:eastAsia="Times New Roman" w:cs="Times New Roman"/>
@@ -10523,7 +10521,6 @@
               <w:t>numeric.mean</w:t>
             </w:r>
             <w:proofErr w:type="spellEnd"/>
-            <w:proofErr w:type="gramEnd"/>
           </w:p>
         </w:tc>
         <w:tc>
@@ -10594,7 +10591,6 @@
                 <w:szCs w:val="20"/>
               </w:rPr>
             </w:pPr>
-            <w:proofErr w:type="gramStart"/>
             <w:r>
               <w:rPr>
                 <w:rFonts w:eastAsia="Times New Roman" w:cs="Times New Roman"/>
@@ -10603,18 +10599,7 @@
                 <w:sz w:val="20"/>
                 <w:szCs w:val="20"/>
               </w:rPr>
-              <w:t>numeric.p</w:t>
-            </w:r>
-            <w:proofErr w:type="gramEnd"/>
-            <w:r>
-              <w:rPr>
-                <w:rFonts w:eastAsia="Times New Roman" w:cs="Times New Roman"/>
-                <w:b/>
-                <w:color w:val="FFFFFF" w:themeColor="background1"/>
-                <w:sz w:val="20"/>
-                <w:szCs w:val="20"/>
-              </w:rPr>
-              <w:t>0</w:t>
+              <w:t>numeric.p0</w:t>
             </w:r>
           </w:p>
         </w:tc>
@@ -10646,7 +10631,6 @@
                 <w:szCs w:val="20"/>
               </w:rPr>
             </w:pPr>
-            <w:proofErr w:type="gramStart"/>
             <w:r>
               <w:rPr>
                 <w:rFonts w:eastAsia="Times New Roman" w:cs="Times New Roman"/>
@@ -10655,18 +10639,7 @@
                 <w:sz w:val="20"/>
                 <w:szCs w:val="20"/>
               </w:rPr>
-              <w:t>numeric.p</w:t>
-            </w:r>
-            <w:proofErr w:type="gramEnd"/>
-            <w:r>
-              <w:rPr>
-                <w:rFonts w:eastAsia="Times New Roman" w:cs="Times New Roman"/>
-                <w:b/>
-                <w:color w:val="FFFFFF" w:themeColor="background1"/>
-                <w:sz w:val="20"/>
-                <w:szCs w:val="20"/>
-              </w:rPr>
-              <w:t>25</w:t>
+              <w:t>numeric.p25</w:t>
             </w:r>
           </w:p>
         </w:tc>
@@ -10698,7 +10671,6 @@
                 <w:szCs w:val="20"/>
               </w:rPr>
             </w:pPr>
-            <w:proofErr w:type="gramStart"/>
             <w:r>
               <w:rPr>
                 <w:rFonts w:eastAsia="Times New Roman" w:cs="Times New Roman"/>
@@ -10707,18 +10679,7 @@
                 <w:sz w:val="20"/>
                 <w:szCs w:val="20"/>
               </w:rPr>
-              <w:t>numeric.p</w:t>
-            </w:r>
-            <w:proofErr w:type="gramEnd"/>
-            <w:r>
-              <w:rPr>
-                <w:rFonts w:eastAsia="Times New Roman" w:cs="Times New Roman"/>
-                <w:b/>
-                <w:color w:val="FFFFFF" w:themeColor="background1"/>
-                <w:sz w:val="20"/>
-                <w:szCs w:val="20"/>
-              </w:rPr>
-              <w:t>50</w:t>
+              <w:t>numeric.p50</w:t>
             </w:r>
           </w:p>
         </w:tc>
@@ -10750,7 +10711,6 @@
                 <w:szCs w:val="20"/>
               </w:rPr>
             </w:pPr>
-            <w:proofErr w:type="gramStart"/>
             <w:r>
               <w:rPr>
                 <w:rFonts w:eastAsia="Times New Roman" w:cs="Times New Roman"/>
@@ -10759,18 +10719,7 @@
                 <w:sz w:val="20"/>
                 <w:szCs w:val="20"/>
               </w:rPr>
-              <w:t>numeric.p</w:t>
-            </w:r>
-            <w:proofErr w:type="gramEnd"/>
-            <w:r>
-              <w:rPr>
-                <w:rFonts w:eastAsia="Times New Roman" w:cs="Times New Roman"/>
-                <w:b/>
-                <w:color w:val="FFFFFF" w:themeColor="background1"/>
-                <w:sz w:val="20"/>
-                <w:szCs w:val="20"/>
-              </w:rPr>
-              <w:t>75</w:t>
+              <w:t>numeric.p75</w:t>
             </w:r>
           </w:p>
         </w:tc>
@@ -10802,7 +10751,6 @@
                 <w:szCs w:val="20"/>
               </w:rPr>
             </w:pPr>
-            <w:proofErr w:type="gramStart"/>
             <w:r>
               <w:rPr>
                 <w:rFonts w:eastAsia="Times New Roman" w:cs="Times New Roman"/>
@@ -10811,18 +10759,7 @@
                 <w:sz w:val="20"/>
                 <w:szCs w:val="20"/>
               </w:rPr>
-              <w:t>numeric.p</w:t>
-            </w:r>
-            <w:proofErr w:type="gramEnd"/>
-            <w:r>
-              <w:rPr>
-                <w:rFonts w:eastAsia="Times New Roman" w:cs="Times New Roman"/>
-                <w:b/>
-                <w:color w:val="FFFFFF" w:themeColor="background1"/>
-                <w:sz w:val="20"/>
-                <w:szCs w:val="20"/>
-              </w:rPr>
-              <w:t>100</w:t>
+              <w:t>numeric.p100</w:t>
             </w:r>
           </w:p>
         </w:tc>
@@ -11918,7 +11855,6 @@
               </w:rPr>
             </w:pPr>
             <w:proofErr w:type="spellStart"/>
-            <w:proofErr w:type="gramStart"/>
             <w:r>
               <w:rPr>
                 <w:rFonts w:eastAsia="Times New Roman" w:cs="Times New Roman"/>
@@ -11930,7 +11866,6 @@
               <w:t>numeric.mean</w:t>
             </w:r>
             <w:proofErr w:type="spellEnd"/>
-            <w:proofErr w:type="gramEnd"/>
           </w:p>
         </w:tc>
         <w:tc>
@@ -12001,7 +11936,6 @@
                 <w:szCs w:val="20"/>
               </w:rPr>
             </w:pPr>
-            <w:proofErr w:type="gramStart"/>
             <w:r>
               <w:rPr>
                 <w:rFonts w:eastAsia="Times New Roman" w:cs="Times New Roman"/>
@@ -12010,18 +11944,7 @@
                 <w:sz w:val="20"/>
                 <w:szCs w:val="20"/>
               </w:rPr>
-              <w:t>numeric.p</w:t>
-            </w:r>
-            <w:proofErr w:type="gramEnd"/>
-            <w:r>
-              <w:rPr>
-                <w:rFonts w:eastAsia="Times New Roman" w:cs="Times New Roman"/>
-                <w:b/>
-                <w:color w:val="FFFFFF" w:themeColor="background1"/>
-                <w:sz w:val="20"/>
-                <w:szCs w:val="20"/>
-              </w:rPr>
-              <w:t>0</w:t>
+              <w:t>numeric.p0</w:t>
             </w:r>
           </w:p>
         </w:tc>
@@ -12053,7 +11976,6 @@
                 <w:szCs w:val="20"/>
               </w:rPr>
             </w:pPr>
-            <w:proofErr w:type="gramStart"/>
             <w:r>
               <w:rPr>
                 <w:rFonts w:eastAsia="Times New Roman" w:cs="Times New Roman"/>
@@ -12062,18 +11984,7 @@
                 <w:sz w:val="20"/>
                 <w:szCs w:val="20"/>
               </w:rPr>
-              <w:t>numeric.p</w:t>
-            </w:r>
-            <w:proofErr w:type="gramEnd"/>
-            <w:r>
-              <w:rPr>
-                <w:rFonts w:eastAsia="Times New Roman" w:cs="Times New Roman"/>
-                <w:b/>
-                <w:color w:val="FFFFFF" w:themeColor="background1"/>
-                <w:sz w:val="20"/>
-                <w:szCs w:val="20"/>
-              </w:rPr>
-              <w:t>25</w:t>
+              <w:t>numeric.p25</w:t>
             </w:r>
           </w:p>
         </w:tc>
@@ -12105,7 +12016,6 @@
                 <w:szCs w:val="20"/>
               </w:rPr>
             </w:pPr>
-            <w:proofErr w:type="gramStart"/>
             <w:r>
               <w:rPr>
                 <w:rFonts w:eastAsia="Times New Roman" w:cs="Times New Roman"/>
@@ -12114,18 +12024,7 @@
                 <w:sz w:val="20"/>
                 <w:szCs w:val="20"/>
               </w:rPr>
-              <w:t>numeric.p</w:t>
-            </w:r>
-            <w:proofErr w:type="gramEnd"/>
-            <w:r>
-              <w:rPr>
-                <w:rFonts w:eastAsia="Times New Roman" w:cs="Times New Roman"/>
-                <w:b/>
-                <w:color w:val="FFFFFF" w:themeColor="background1"/>
-                <w:sz w:val="20"/>
-                <w:szCs w:val="20"/>
-              </w:rPr>
-              <w:t>50</w:t>
+              <w:t>numeric.p50</w:t>
             </w:r>
           </w:p>
         </w:tc>
@@ -12157,7 +12056,6 @@
                 <w:szCs w:val="20"/>
               </w:rPr>
             </w:pPr>
-            <w:proofErr w:type="gramStart"/>
             <w:r>
               <w:rPr>
                 <w:rFonts w:eastAsia="Times New Roman" w:cs="Times New Roman"/>
@@ -12166,18 +12064,7 @@
                 <w:sz w:val="20"/>
                 <w:szCs w:val="20"/>
               </w:rPr>
-              <w:t>numeric.p</w:t>
-            </w:r>
-            <w:proofErr w:type="gramEnd"/>
-            <w:r>
-              <w:rPr>
-                <w:rFonts w:eastAsia="Times New Roman" w:cs="Times New Roman"/>
-                <w:b/>
-                <w:color w:val="FFFFFF" w:themeColor="background1"/>
-                <w:sz w:val="20"/>
-                <w:szCs w:val="20"/>
-              </w:rPr>
-              <w:t>75</w:t>
+              <w:t>numeric.p75</w:t>
             </w:r>
           </w:p>
         </w:tc>
@@ -12209,7 +12096,6 @@
                 <w:szCs w:val="20"/>
               </w:rPr>
             </w:pPr>
-            <w:proofErr w:type="gramStart"/>
             <w:r>
               <w:rPr>
                 <w:rFonts w:eastAsia="Times New Roman" w:cs="Times New Roman"/>
@@ -12218,18 +12104,7 @@
                 <w:sz w:val="20"/>
                 <w:szCs w:val="20"/>
               </w:rPr>
-              <w:t>numeric.p</w:t>
-            </w:r>
-            <w:proofErr w:type="gramEnd"/>
-            <w:r>
-              <w:rPr>
-                <w:rFonts w:eastAsia="Times New Roman" w:cs="Times New Roman"/>
-                <w:b/>
-                <w:color w:val="FFFFFF" w:themeColor="background1"/>
-                <w:sz w:val="20"/>
-                <w:szCs w:val="20"/>
-              </w:rPr>
-              <w:t>100</w:t>
+              <w:t>numeric.p100</w:t>
             </w:r>
           </w:p>
         </w:tc>
@@ -15841,7 +15716,6 @@
               </w:rPr>
             </w:pPr>
             <w:proofErr w:type="spellStart"/>
-            <w:proofErr w:type="gramStart"/>
             <w:r>
               <w:rPr>
                 <w:rFonts w:eastAsia="Times New Roman" w:cs="Times New Roman"/>
@@ -15854,7 +15728,6 @@
               <w:t>numeric.mean</w:t>
             </w:r>
             <w:proofErr w:type="spellEnd"/>
-            <w:proofErr w:type="gramEnd"/>
           </w:p>
         </w:tc>
         <w:tc>
@@ -15926,7 +15799,6 @@
                 <w:szCs w:val="20"/>
               </w:rPr>
             </w:pPr>
-            <w:proofErr w:type="gramStart"/>
             <w:r>
               <w:rPr>
                 <w:rFonts w:eastAsia="Times New Roman" w:cs="Times New Roman"/>
@@ -15936,9 +15808,38 @@
                 <w:sz w:val="20"/>
                 <w:szCs w:val="20"/>
               </w:rPr>
-              <w:t>numeric.p</w:t>
-            </w:r>
-            <w:proofErr w:type="gramEnd"/>
+              <w:t>numeric.p0</w:t>
+            </w:r>
+          </w:p>
+        </w:tc>
+        <w:tc>
+          <w:tcPr>
+            <w:tcW w:w="683" w:type="dxa"/>
+            <w:tcBorders>
+              <w:top w:val="single" w:sz="4" w:space="0" w:color="A5A5A5" w:themeColor="accent3"/>
+              <w:left w:val="nil"/>
+              <w:bottom w:val="nil"/>
+              <w:right w:val="nil"/>
+            </w:tcBorders>
+            <w:shd w:val="clear" w:color="auto" w:fill="A5A5A5" w:themeFill="accent3"/>
+            <w:tcMar>
+              <w:top w:w="15" w:type="dxa"/>
+              <w:left w:w="15" w:type="dxa"/>
+              <w:right w:w="15" w:type="dxa"/>
+            </w:tcMar>
+            <w:vAlign w:val="bottom"/>
+          </w:tcPr>
+          <w:p>
+            <w:pPr>
+              <w:spacing w:after="0"/>
+              <w:rPr>
+                <w:rFonts w:eastAsia="Times New Roman" w:cs="Times New Roman"/>
+                <w:b/>
+                <w:color w:val="FFFFFF" w:themeColor="background1"/>
+                <w:sz w:val="20"/>
+                <w:szCs w:val="20"/>
+              </w:rPr>
+            </w:pPr>
             <w:r>
               <w:rPr>
                 <w:rFonts w:eastAsia="Times New Roman" w:cs="Times New Roman"/>
@@ -15948,7 +15849,7 @@
                 <w:sz w:val="20"/>
                 <w:szCs w:val="20"/>
               </w:rPr>
-              <w:t>0</w:t>
+              <w:t>numeric.p25</w:t>
             </w:r>
           </w:p>
         </w:tc>
@@ -15980,7 +15881,6 @@
                 <w:szCs w:val="20"/>
               </w:rPr>
             </w:pPr>
-            <w:proofErr w:type="gramStart"/>
             <w:r>
               <w:rPr>
                 <w:rFonts w:eastAsia="Times New Roman" w:cs="Times New Roman"/>
@@ -15990,9 +15890,38 @@
                 <w:sz w:val="20"/>
                 <w:szCs w:val="20"/>
               </w:rPr>
-              <w:t>numeric.p</w:t>
-            </w:r>
-            <w:proofErr w:type="gramEnd"/>
+              <w:t>numeric.p50</w:t>
+            </w:r>
+          </w:p>
+        </w:tc>
+        <w:tc>
+          <w:tcPr>
+            <w:tcW w:w="683" w:type="dxa"/>
+            <w:tcBorders>
+              <w:top w:val="single" w:sz="4" w:space="0" w:color="A5A5A5" w:themeColor="accent3"/>
+              <w:left w:val="nil"/>
+              <w:bottom w:val="nil"/>
+              <w:right w:val="nil"/>
+            </w:tcBorders>
+            <w:shd w:val="clear" w:color="auto" w:fill="A5A5A5" w:themeFill="accent3"/>
+            <w:tcMar>
+              <w:top w:w="15" w:type="dxa"/>
+              <w:left w:w="15" w:type="dxa"/>
+              <w:right w:w="15" w:type="dxa"/>
+            </w:tcMar>
+            <w:vAlign w:val="bottom"/>
+          </w:tcPr>
+          <w:p>
+            <w:pPr>
+              <w:spacing w:after="0"/>
+              <w:rPr>
+                <w:rFonts w:eastAsia="Times New Roman" w:cs="Times New Roman"/>
+                <w:b/>
+                <w:color w:val="FFFFFF" w:themeColor="background1"/>
+                <w:sz w:val="20"/>
+                <w:szCs w:val="20"/>
+              </w:rPr>
+            </w:pPr>
             <w:r>
               <w:rPr>
                 <w:rFonts w:eastAsia="Times New Roman" w:cs="Times New Roman"/>
@@ -16002,18 +15931,18 @@
                 <w:sz w:val="20"/>
                 <w:szCs w:val="20"/>
               </w:rPr>
-              <w:t>25</w:t>
-            </w:r>
-          </w:p>
-        </w:tc>
-        <w:tc>
-          <w:tcPr>
-            <w:tcW w:w="683" w:type="dxa"/>
+              <w:t>numeric.p75</w:t>
+            </w:r>
+          </w:p>
+        </w:tc>
+        <w:tc>
+          <w:tcPr>
+            <w:tcW w:w="738" w:type="dxa"/>
             <w:tcBorders>
               <w:top w:val="single" w:sz="4" w:space="0" w:color="A5A5A5" w:themeColor="accent3"/>
               <w:left w:val="nil"/>
               <w:bottom w:val="nil"/>
-              <w:right w:val="nil"/>
+              <w:right w:val="single" w:sz="4" w:space="0" w:color="A5A5A5" w:themeColor="accent3"/>
             </w:tcBorders>
             <w:shd w:val="clear" w:color="auto" w:fill="A5A5A5" w:themeFill="accent3"/>
             <w:tcMar>
@@ -16034,7 +15963,6 @@
                 <w:szCs w:val="20"/>
               </w:rPr>
             </w:pPr>
-            <w:proofErr w:type="gramStart"/>
             <w:r>
               <w:rPr>
                 <w:rFonts w:eastAsia="Times New Roman" w:cs="Times New Roman"/>
@@ -16044,127 +15972,7 @@
                 <w:sz w:val="20"/>
                 <w:szCs w:val="20"/>
               </w:rPr>
-              <w:t>numeric.p</w:t>
-            </w:r>
-            <w:proofErr w:type="gramEnd"/>
-            <w:r>
-              <w:rPr>
-                <w:rFonts w:eastAsia="Times New Roman" w:cs="Times New Roman"/>
-                <w:b/>
-                <w:bCs/>
-                <w:color w:val="FFFFFF" w:themeColor="background1"/>
-                <w:sz w:val="20"/>
-                <w:szCs w:val="20"/>
-              </w:rPr>
-              <w:t>50</w:t>
-            </w:r>
-          </w:p>
-        </w:tc>
-        <w:tc>
-          <w:tcPr>
-            <w:tcW w:w="683" w:type="dxa"/>
-            <w:tcBorders>
-              <w:top w:val="single" w:sz="4" w:space="0" w:color="A5A5A5" w:themeColor="accent3"/>
-              <w:left w:val="nil"/>
-              <w:bottom w:val="nil"/>
-              <w:right w:val="nil"/>
-            </w:tcBorders>
-            <w:shd w:val="clear" w:color="auto" w:fill="A5A5A5" w:themeFill="accent3"/>
-            <w:tcMar>
-              <w:top w:w="15" w:type="dxa"/>
-              <w:left w:w="15" w:type="dxa"/>
-              <w:right w:w="15" w:type="dxa"/>
-            </w:tcMar>
-            <w:vAlign w:val="bottom"/>
-          </w:tcPr>
-          <w:p>
-            <w:pPr>
-              <w:spacing w:after="0"/>
-              <w:rPr>
-                <w:rFonts w:eastAsia="Times New Roman" w:cs="Times New Roman"/>
-                <w:b/>
-                <w:color w:val="FFFFFF" w:themeColor="background1"/>
-                <w:sz w:val="20"/>
-                <w:szCs w:val="20"/>
-              </w:rPr>
-            </w:pPr>
-            <w:proofErr w:type="gramStart"/>
-            <w:r>
-              <w:rPr>
-                <w:rFonts w:eastAsia="Times New Roman" w:cs="Times New Roman"/>
-                <w:b/>
-                <w:bCs/>
-                <w:color w:val="FFFFFF" w:themeColor="background1"/>
-                <w:sz w:val="20"/>
-                <w:szCs w:val="20"/>
-              </w:rPr>
-              <w:t>numeric.p</w:t>
-            </w:r>
-            <w:proofErr w:type="gramEnd"/>
-            <w:r>
-              <w:rPr>
-                <w:rFonts w:eastAsia="Times New Roman" w:cs="Times New Roman"/>
-                <w:b/>
-                <w:bCs/>
-                <w:color w:val="FFFFFF" w:themeColor="background1"/>
-                <w:sz w:val="20"/>
-                <w:szCs w:val="20"/>
-              </w:rPr>
-              <w:t>75</w:t>
-            </w:r>
-          </w:p>
-        </w:tc>
-        <w:tc>
-          <w:tcPr>
-            <w:tcW w:w="738" w:type="dxa"/>
-            <w:tcBorders>
-              <w:top w:val="single" w:sz="4" w:space="0" w:color="A5A5A5" w:themeColor="accent3"/>
-              <w:left w:val="nil"/>
-              <w:bottom w:val="nil"/>
-              <w:right w:val="single" w:sz="4" w:space="0" w:color="A5A5A5" w:themeColor="accent3"/>
-            </w:tcBorders>
-            <w:shd w:val="clear" w:color="auto" w:fill="A5A5A5" w:themeFill="accent3"/>
-            <w:tcMar>
-              <w:top w:w="15" w:type="dxa"/>
-              <w:left w:w="15" w:type="dxa"/>
-              <w:right w:w="15" w:type="dxa"/>
-            </w:tcMar>
-            <w:vAlign w:val="bottom"/>
-          </w:tcPr>
-          <w:p>
-            <w:pPr>
-              <w:spacing w:after="0"/>
-              <w:rPr>
-                <w:rFonts w:eastAsia="Times New Roman" w:cs="Times New Roman"/>
-                <w:b/>
-                <w:color w:val="FFFFFF" w:themeColor="background1"/>
-                <w:sz w:val="20"/>
-                <w:szCs w:val="20"/>
-              </w:rPr>
-            </w:pPr>
-            <w:proofErr w:type="gramStart"/>
-            <w:r>
-              <w:rPr>
-                <w:rFonts w:eastAsia="Times New Roman" w:cs="Times New Roman"/>
-                <w:b/>
-                <w:bCs/>
-                <w:color w:val="FFFFFF" w:themeColor="background1"/>
-                <w:sz w:val="20"/>
-                <w:szCs w:val="20"/>
-              </w:rPr>
-              <w:t>numeric.p</w:t>
-            </w:r>
-            <w:proofErr w:type="gramEnd"/>
-            <w:r>
-              <w:rPr>
-                <w:rFonts w:eastAsia="Times New Roman" w:cs="Times New Roman"/>
-                <w:b/>
-                <w:bCs/>
-                <w:color w:val="FFFFFF" w:themeColor="background1"/>
-                <w:sz w:val="20"/>
-                <w:szCs w:val="20"/>
-              </w:rPr>
-              <w:t>100</w:t>
+              <w:t>numeric.p100</w:t>
             </w:r>
           </w:p>
         </w:tc>

</xml_diff>